<commit_message>
Ajuste na DocumentaÃ§Ã£o Levantamento de Requisitos/Escopo/MER/DER
</commit_message>
<xml_diff>
--- a/Documentação/Escopo do Projeto.docx
+++ b/Documentação/Escopo do Projeto.docx
@@ -4,105 +4,48 @@
   <w:body>
     <w:p>
       <w:pPr>
-        <w:jc w:val="center"/>
+        <w:jc w:val="both"/>
         <w:rPr>
           <w:rFonts w:asciiTheme="majorHAnsi" w:hAnsiTheme="majorHAnsi" w:cstheme="majorHAnsi"/>
-          <w:sz w:val="24"/>
+          <w:sz w:val="28"/>
         </w:rPr>
       </w:pPr>
-      <w:bookmarkStart w:id="0" w:name="_GoBack"/>
       <w:r>
         <w:rPr>
           <w:rFonts w:asciiTheme="majorHAnsi" w:hAnsiTheme="majorHAnsi" w:cstheme="majorHAnsi"/>
-          <w:sz w:val="24"/>
+          <w:sz w:val="28"/>
         </w:rPr>
         <w:t>Escopo do Projeto</w:t>
       </w:r>
     </w:p>
     <w:p>
       <w:pPr>
-        <w:rPr>
-          <w:rFonts w:asciiTheme="majorHAnsi" w:hAnsiTheme="majorHAnsi" w:cstheme="majorHAnsi"/>
-        </w:rPr>
+        <w:jc w:val="both"/>
       </w:pPr>
       <w:r>
         <w:rPr>
           <w:rFonts w:asciiTheme="majorHAnsi" w:hAnsiTheme="majorHAnsi" w:cstheme="majorHAnsi"/>
+          <w:sz w:val="24"/>
         </w:rPr>
-        <w:t xml:space="preserve">A ideia inicial é realizar o desenvolvimento de um sistema de gerenciamento de reservas de laboratório para Instituições de ensino. </w:t>
-      </w:r>
-    </w:p>
-    <w:p>
-      <w:pPr>
-        <w:rPr>
-          <w:rFonts w:asciiTheme="majorHAnsi" w:hAnsiTheme="majorHAnsi" w:cstheme="majorHAnsi"/>
-        </w:rPr>
-      </w:pPr>
-      <w:r>
-        <w:rPr>
-          <w:rFonts w:asciiTheme="majorHAnsi" w:hAnsiTheme="majorHAnsi" w:cstheme="majorHAnsi"/>
-        </w:rPr>
-        <w:t xml:space="preserve">- </w:t>
+        <w:t>O objetivo inicial do projeto é realizar o desenvolvimento de um sistema de gerenciamento de reservas de laboratórios e espaços gerais da Unicesumar – Polo Londrina. O sistema deverá realizar o cadastro dos laboratórios e espaços disponíveis na universidade, assim como incluir a quantidade de pessoas que os mesmos suportam. No momento em que for realizado o agendamento, permitir selecionar o espaço, horário, turma, incluir o professor, matéria e uma breve descrição referente a aula que será aplicada. Não poderá permitir o agendamento sem a an</w:t>
       </w:r>
       <w:r>
         <w:rPr>
           <w:rFonts w:asciiTheme="majorHAnsi" w:hAnsiTheme="majorHAnsi" w:cstheme="majorHAnsi"/>
+          <w:sz w:val="24"/>
         </w:rPr>
-        <w:t xml:space="preserve">No geral, o sistema deverá registrar a data, horário, professor, laboratório e turma. </w:t>
+        <w:t>tecipação do período de 30 dias</w:t>
       </w:r>
-    </w:p>
-    <w:p>
-      <w:pPr>
-        <w:rPr>
-          <w:rFonts w:asciiTheme="majorHAnsi" w:hAnsiTheme="majorHAnsi" w:cstheme="majorHAnsi"/>
-        </w:rPr>
-      </w:pPr>
+      <w:bookmarkStart w:id="0" w:name="_GoBack"/>
+      <w:bookmarkEnd w:id="0"/>
       <w:r>
         <w:rPr>
           <w:rFonts w:asciiTheme="majorHAnsi" w:hAnsiTheme="majorHAnsi" w:cstheme="majorHAnsi"/>
+          <w:sz w:val="24"/>
         </w:rPr>
-        <w:t xml:space="preserve">- </w:t>
-      </w:r>
-      <w:r>
-        <w:rPr>
-          <w:rFonts w:asciiTheme="majorHAnsi" w:hAnsiTheme="majorHAnsi" w:cstheme="majorHAnsi"/>
-        </w:rPr>
-        <w:t>Evitar conflitos em horários de reservas.</w:t>
+        <w:t xml:space="preserve">. Não permitir que uma reserva seja sobreposta a outra, exibindo o professor e turma que ocupa o laboratório. Deverá exibir a agenda de disponibilidade de acordo com os horários de cada aula, considerando os períodos matutino, vespertino e noturno. Não poderá permitir que o local seja lotado por um número maior de pessoas do que sua capacidade. </w:t>
       </w:r>
     </w:p>
-    <w:p>
-      <w:pPr>
-        <w:rPr>
-          <w:rFonts w:asciiTheme="majorHAnsi" w:hAnsiTheme="majorHAnsi" w:cstheme="majorHAnsi"/>
-        </w:rPr>
-      </w:pPr>
-      <w:r>
-        <w:rPr>
-          <w:rFonts w:asciiTheme="majorHAnsi" w:hAnsiTheme="majorHAnsi" w:cstheme="majorHAnsi"/>
-        </w:rPr>
-        <w:t xml:space="preserve">- </w:t>
-      </w:r>
-      <w:r>
-        <w:rPr>
-          <w:rFonts w:asciiTheme="majorHAnsi" w:hAnsiTheme="majorHAnsi" w:cstheme="majorHAnsi"/>
-        </w:rPr>
-        <w:t>Notificar os alunos de qual laboratório será realizada</w:t>
-      </w:r>
-      <w:r>
-        <w:rPr>
-          <w:rFonts w:asciiTheme="majorHAnsi" w:hAnsiTheme="majorHAnsi" w:cstheme="majorHAnsi"/>
-        </w:rPr>
-        <w:t xml:space="preserve"> a aula, com 1 hora de ante</w:t>
-      </w:r>
-      <w:r>
-        <w:rPr>
-          <w:rFonts w:asciiTheme="majorHAnsi" w:hAnsiTheme="majorHAnsi" w:cstheme="majorHAnsi"/>
-        </w:rPr>
-        <w:t>cedência.</w:t>
-      </w:r>
-    </w:p>
-    <w:bookmarkEnd w:id="0"/>
-    <w:p/>
     <w:p/>
     <w:sectPr>
       <w:pgSz w:w="11906" w:h="16838"/>

</xml_diff>

<commit_message>
Atualizacao da Documentacao Diagrama Atividade, Classes, DER, MER, Especificacao Caso de Uso
</commit_message>
<xml_diff>
--- a/Documentação/Escopo do Projeto.docx
+++ b/Documentação/Escopo do Projeto.docx
@@ -27,14 +27,42 @@
           <w:rFonts w:asciiTheme="majorHAnsi" w:hAnsiTheme="majorHAnsi" w:cstheme="majorHAnsi"/>
           <w:sz w:val="24"/>
         </w:rPr>
-        <w:t>O objetivo inicial do projeto é realizar o desenvolvimento de um sistema de gerenciamento de reservas de laboratórios e espaços gerais da Unicesumar – Polo Londrina. O sistema deverá realizar o cadastro dos laboratórios e espaços disponíveis na universidade, assim como incluir a quantidade de pessoas que os mesmos suportam. No momento em que for realizado o agendamento, permitir selecionar o espaço, horário, turma, incluir o professor, matéria e uma breve descrição referente a aula que será aplicada. Não poderá permitir o agendamento sem a an</w:t>
+        <w:t xml:space="preserve">O objetivo inicial do projeto é realizar o desenvolvimento de um sistema de gerenciamento de reservas de laboratórios e espaços gerais da Unicesumar – Polo Londrina. O sistema deverá realizar o cadastro dos laboratórios e espaços disponíveis na universidade, assim como incluir a quantidade de pessoas que os mesmos suportam. No momento em que for realizado o agendamento, permitir selecionar o espaço, horário, turma, incluir o professor, </w:t>
       </w:r>
       <w:r>
         <w:rPr>
           <w:rFonts w:asciiTheme="majorHAnsi" w:hAnsiTheme="majorHAnsi" w:cstheme="majorHAnsi"/>
           <w:sz w:val="24"/>
         </w:rPr>
+        <w:t>disciplina</w:t>
+      </w:r>
+      <w:r>
+        <w:rPr>
+          <w:rFonts w:asciiTheme="majorHAnsi" w:hAnsiTheme="majorHAnsi" w:cstheme="majorHAnsi"/>
+          <w:sz w:val="24"/>
+        </w:rPr>
+        <w:t xml:space="preserve"> e uma breve descrição referente a aula que será aplicada. Não poderá permitir o agendamento sem a an</w:t>
+      </w:r>
+      <w:r>
+        <w:rPr>
+          <w:rFonts w:asciiTheme="majorHAnsi" w:hAnsiTheme="majorHAnsi" w:cstheme="majorHAnsi"/>
+          <w:sz w:val="24"/>
+        </w:rPr>
         <w:t>tecipação do período de 30 dias</w:t>
+      </w:r>
+      <w:r>
+        <w:rPr>
+          <w:rFonts w:asciiTheme="majorHAnsi" w:hAnsiTheme="majorHAnsi" w:cstheme="majorHAnsi"/>
+          <w:sz w:val="24"/>
+        </w:rPr>
+        <w:t xml:space="preserve">. Não permitir que uma reserva seja sobreposta a outra, exibindo o professor e turma que ocupa o </w:t>
+      </w:r>
+      <w:r>
+        <w:rPr>
+          <w:rFonts w:asciiTheme="majorHAnsi" w:hAnsiTheme="majorHAnsi" w:cstheme="majorHAnsi"/>
+          <w:sz w:val="24"/>
+        </w:rPr>
+        <w:t>espaço</w:t>
       </w:r>
       <w:bookmarkStart w:id="0" w:name="_GoBack"/>
       <w:bookmarkEnd w:id="0"/>
@@ -43,7 +71,7 @@
           <w:rFonts w:asciiTheme="majorHAnsi" w:hAnsiTheme="majorHAnsi" w:cstheme="majorHAnsi"/>
           <w:sz w:val="24"/>
         </w:rPr>
-        <w:t xml:space="preserve">. Não permitir que uma reserva seja sobreposta a outra, exibindo o professor e turma que ocupa o laboratório. Deverá exibir a agenda de disponibilidade de acordo com os horários de cada aula, considerando os períodos matutino, vespertino e noturno. Não poderá permitir que o local seja lotado por um número maior de pessoas do que sua capacidade. </w:t>
+        <w:t xml:space="preserve">. Deverá exibir a agenda de disponibilidade de acordo com os horários de cada aula, considerando os períodos matutino, vespertino e noturno. Não poderá permitir que o local seja lotado por um número maior de pessoas do que sua capacidade. </w:t>
       </w:r>
     </w:p>
     <w:p/>

</xml_diff>